<commit_message>
added tensorflow to the code
</commit_message>
<xml_diff>
--- a/Dataset_analysis.docx
+++ b/Dataset_analysis.docx
@@ -981,13 +981,14 @@
       <w:r>
         <w:rPr>
           <w:rFonts w:ascii="Calibri" w:hAnsi="Calibri" w:cs="Calibri"/>
+          <w:noProof/>
           <w:color w:val="222222"/>
           <w:sz w:val="20"/>
           <w:szCs w:val="20"/>
           <w:shd w:val="clear" w:color="auto" w:fill="FFFFFF"/>
         </w:rPr>
         <w:drawing>
-          <wp:inline distT="0" distB="0" distL="0" distR="0" wp14:anchorId="221F58A1" wp14:editId="0BAEBDB0">
+          <wp:inline distT="0" distB="0" distL="0" distR="0" wp14:anchorId="0C6B80A2" wp14:editId="13328831">
             <wp:extent cx="4168140" cy="2930612"/>
             <wp:effectExtent l="0" t="0" r="0" b="3175"/>
             <wp:docPr id="1" name="Picture 1"/>
@@ -1212,17 +1213,7 @@
           <w:szCs w:val="20"/>
           <w:shd w:val="clear" w:color="auto" w:fill="FFFFFF"/>
         </w:rPr>
-        <w:t>T</w:t>
-      </w:r>
-      <w:r>
-        <w:rPr>
-          <w:rFonts w:ascii="Calibri" w:hAnsi="Calibri" w:cs="Calibri"/>
-          <w:color w:val="222222"/>
-          <w:sz w:val="20"/>
-          <w:szCs w:val="20"/>
-          <w:shd w:val="clear" w:color="auto" w:fill="FFFFFF"/>
-        </w:rPr>
-        <w:t>he "elbow" on the arm is the value of </w:t>
+        <w:t>The "elbow" on the arm is the value of </w:t>
       </w:r>
       <w:r>
         <w:rPr>
@@ -1282,6 +1273,7 @@
       <w:r>
         <w:rPr>
           <w:rFonts w:ascii="Calibri" w:hAnsi="Calibri" w:cs="Calibri"/>
+          <w:noProof/>
           <w:color w:val="222222"/>
           <w:sz w:val="20"/>
           <w:szCs w:val="20"/>
@@ -1289,7 +1281,7 @@
         </w:rPr>
         <w:lastRenderedPageBreak/>
         <w:drawing>
-          <wp:inline distT="0" distB="0" distL="0" distR="0" wp14:anchorId="3FC94A69" wp14:editId="19B60C57">
+          <wp:inline distT="0" distB="0" distL="0" distR="0" wp14:anchorId="149F8244" wp14:editId="46552299">
             <wp:extent cx="2874885" cy="2042160"/>
             <wp:effectExtent l="0" t="0" r="0" b="2540"/>
             <wp:docPr id="2" name="Picture 2"/>
@@ -1611,27 +1603,7 @@
             <w:szCs w:val="20"/>
             <w:shd w:val="clear" w:color="auto" w:fill="FFFFFF"/>
           </w:rPr>
-          <w:t>https://github.com/ShuaiW/ml-interview/blob/maste</w:t>
-        </w:r>
-        <w:r>
-          <w:rPr>
-            <w:rStyle w:val="Hyperlink"/>
-            <w:rFonts w:ascii="Calibri" w:hAnsi="Calibri" w:cs="Calibri"/>
-            <w:sz w:val="20"/>
-            <w:szCs w:val="20"/>
-            <w:shd w:val="clear" w:color="auto" w:fill="FFFFFF"/>
-          </w:rPr>
-          <w:t>r</w:t>
-        </w:r>
-        <w:r>
-          <w:rPr>
-            <w:rStyle w:val="Hyperlink"/>
-            <w:rFonts w:ascii="Calibri" w:hAnsi="Calibri" w:cs="Calibri"/>
-            <w:sz w:val="20"/>
-            <w:szCs w:val="20"/>
-            <w:shd w:val="clear" w:color="auto" w:fill="FFFFFF"/>
-          </w:rPr>
-          <w:t>/README.md</w:t>
+          <w:t>https://github.com/ShuaiW/ml-interview/blob/master/README.md</w:t>
         </w:r>
       </w:hyperlink>
     </w:p>
@@ -1769,8 +1741,6 @@
           <w:color w:val="333333"/>
         </w:rPr>
       </w:pPr>
-      <w:bookmarkStart w:id="0" w:name="_GoBack"/>
-      <w:bookmarkEnd w:id="0"/>
       <w:r>
         <w:rPr>
           <w:rFonts w:ascii="Georgia" w:hAnsi="Georgia"/>
@@ -1904,8 +1874,8 @@
     <w:p>
       <w:pPr>
         <w:rPr>
-          <w:rFonts w:ascii="Calibri" w:hAnsi="Calibri" w:cs="Calibri"/>
-          <w:color w:val="222222"/>
+          <w:rStyle w:val="Hyperlink"/>
+          <w:rFonts w:ascii="Calibri" w:hAnsi="Calibri" w:cs="Calibri"/>
           <w:sz w:val="20"/>
           <w:szCs w:val="20"/>
           <w:shd w:val="clear" w:color="auto" w:fill="FFFFFF"/>
@@ -1926,6 +1896,400 @@
     </w:p>
     <w:p>
       <w:pPr>
+        <w:rPr>
+          <w:rStyle w:val="Hyperlink"/>
+          <w:rFonts w:ascii="Calibri" w:hAnsi="Calibri" w:cs="Calibri"/>
+          <w:sz w:val="20"/>
+          <w:szCs w:val="20"/>
+          <w:shd w:val="clear" w:color="auto" w:fill="FFFFFF"/>
+        </w:rPr>
+      </w:pPr>
+    </w:p>
+    <w:p>
+      <w:pPr>
+        <w:rPr>
+          <w:rFonts w:ascii="Georgia" w:hAnsi="Georgia"/>
+          <w:b/>
+          <w:bCs/>
+          <w:color w:val="333333"/>
+        </w:rPr>
+      </w:pPr>
+      <w:r>
+        <w:rPr>
+          <w:rFonts w:ascii="Georgia" w:hAnsi="Georgia"/>
+          <w:b/>
+          <w:bCs/>
+          <w:color w:val="333333"/>
+        </w:rPr>
+        <w:t>Recursiv</w:t>
+      </w:r>
+      <w:r>
+        <w:rPr>
+          <w:rFonts w:ascii="Georgia" w:hAnsi="Georgia"/>
+          <w:b/>
+          <w:bCs/>
+          <w:color w:val="333333"/>
+        </w:rPr>
+        <w:t>e:</w:t>
+      </w:r>
+    </w:p>
+    <w:p>
+      <w:pPr>
+        <w:rPr>
+          <w:rFonts w:ascii="Georgia" w:hAnsi="Georgia"/>
+          <w:b/>
+          <w:bCs/>
+          <w:color w:val="333333"/>
+        </w:rPr>
+      </w:pPr>
+      <w:bookmarkStart w:id="0" w:name="_GoBack"/>
+      <w:bookmarkEnd w:id="0"/>
+    </w:p>
+    <w:p>
+      <w:pPr>
+        <w:textAlignment w:val="baseline"/>
+        <w:rPr>
+          <w:rFonts w:ascii="Calibri" w:hAnsi="Calibri" w:cs="Calibri"/>
+          <w:color w:val="222222"/>
+          <w:sz w:val="20"/>
+          <w:szCs w:val="20"/>
+          <w:shd w:val="clear" w:color="auto" w:fill="FFFFFF"/>
+        </w:rPr>
+      </w:pPr>
+      <w:r>
+        <w:rPr>
+          <w:rFonts w:ascii="Calibri" w:hAnsi="Calibri" w:cs="Calibri"/>
+          <w:color w:val="222222"/>
+          <w:sz w:val="20"/>
+          <w:szCs w:val="20"/>
+          <w:shd w:val="clear" w:color="auto" w:fill="FFFFFF"/>
+        </w:rPr>
+        <w:t>You need a base to form a recursive function</w:t>
+      </w:r>
+      <w:r>
+        <w:rPr>
+          <w:rFonts w:ascii="Calibri" w:hAnsi="Calibri" w:cs="Calibri"/>
+          <w:color w:val="222222"/>
+          <w:sz w:val="20"/>
+          <w:szCs w:val="20"/>
+          <w:shd w:val="clear" w:color="auto" w:fill="FFFFFF"/>
+        </w:rPr>
+        <w:t>.</w:t>
+      </w:r>
+    </w:p>
+    <w:p>
+      <w:pPr>
+        <w:textAlignment w:val="baseline"/>
+        <w:rPr>
+          <w:rFonts w:ascii="Calibri" w:hAnsi="Calibri" w:cs="Calibri"/>
+          <w:color w:val="222222"/>
+          <w:sz w:val="20"/>
+          <w:szCs w:val="20"/>
+          <w:shd w:val="clear" w:color="auto" w:fill="FFFFFF"/>
+        </w:rPr>
+      </w:pPr>
+    </w:p>
+    <w:p>
+      <w:pPr>
+        <w:textAlignment w:val="baseline"/>
+        <w:rPr>
+          <w:rFonts w:ascii="Calibri" w:hAnsi="Calibri" w:cs="Calibri"/>
+          <w:color w:val="222222"/>
+          <w:sz w:val="20"/>
+          <w:szCs w:val="20"/>
+          <w:shd w:val="clear" w:color="auto" w:fill="FFFFFF"/>
+        </w:rPr>
+      </w:pPr>
+      <w:r>
+        <w:rPr>
+          <w:rFonts w:ascii="Calibri" w:hAnsi="Calibri" w:cs="Calibri"/>
+          <w:color w:val="222222"/>
+          <w:sz w:val="20"/>
+          <w:szCs w:val="20"/>
+          <w:shd w:val="clear" w:color="auto" w:fill="FFFFFF"/>
+        </w:rPr>
+        <w:t>For example, when you write a function to calculate factorial of a number:</w:t>
+      </w:r>
+    </w:p>
+    <w:p>
+      <w:pPr>
+        <w:textAlignment w:val="baseline"/>
+        <w:rPr>
+          <w:rFonts w:ascii="Calibri" w:hAnsi="Calibri" w:cs="Calibri"/>
+          <w:color w:val="222222"/>
+          <w:sz w:val="20"/>
+          <w:szCs w:val="20"/>
+          <w:shd w:val="clear" w:color="auto" w:fill="FFFFFF"/>
+        </w:rPr>
+      </w:pPr>
+    </w:p>
+    <w:p>
+      <w:pPr>
+        <w:textAlignment w:val="baseline"/>
+        <w:rPr>
+          <w:rFonts w:ascii="Calibri" w:hAnsi="Calibri" w:cs="Calibri"/>
+          <w:color w:val="222222"/>
+          <w:sz w:val="20"/>
+          <w:szCs w:val="20"/>
+          <w:shd w:val="clear" w:color="auto" w:fill="FFFFFF"/>
+        </w:rPr>
+      </w:pPr>
+    </w:p>
+    <w:p>
+      <w:pPr>
+        <w:textAlignment w:val="baseline"/>
+        <w:rPr>
+          <w:rFonts w:ascii="Calibri" w:hAnsi="Calibri" w:cs="Calibri"/>
+          <w:color w:val="222222"/>
+          <w:sz w:val="20"/>
+          <w:szCs w:val="20"/>
+          <w:shd w:val="clear" w:color="auto" w:fill="FFFFFF"/>
+        </w:rPr>
+      </w:pPr>
+      <w:r>
+        <w:rPr>
+          <w:rFonts w:ascii="Calibri" w:hAnsi="Calibri" w:cs="Calibri"/>
+          <w:noProof/>
+          <w:color w:val="222222"/>
+          <w:sz w:val="20"/>
+          <w:szCs w:val="20"/>
+          <w:shd w:val="clear" w:color="auto" w:fill="FFFFFF"/>
+        </w:rPr>
+        <w:lastRenderedPageBreak/>
+        <w:drawing>
+          <wp:inline distT="0" distB="0" distL="0" distR="0" wp14:anchorId="324A640F" wp14:editId="72A3539B">
+            <wp:extent cx="2362200" cy="827632"/>
+            <wp:effectExtent l="0" t="0" r="0" b="0"/>
+            <wp:docPr id="3" name="Picture 3"/>
+            <wp:cNvGraphicFramePr>
+              <a:graphicFrameLocks xmlns:a="http://schemas.openxmlformats.org/drawingml/2006/main" noChangeAspect="1"/>
+            </wp:cNvGraphicFramePr>
+            <a:graphic xmlns:a="http://schemas.openxmlformats.org/drawingml/2006/main">
+              <a:graphicData uri="http://schemas.openxmlformats.org/drawingml/2006/picture">
+                <pic:pic xmlns:pic="http://schemas.openxmlformats.org/drawingml/2006/picture">
+                  <pic:nvPicPr>
+                    <pic:cNvPr id="1" name=""/>
+                    <pic:cNvPicPr/>
+                  </pic:nvPicPr>
+                  <pic:blipFill>
+                    <a:blip r:embed="rId23"/>
+                    <a:stretch>
+                      <a:fillRect/>
+                    </a:stretch>
+                  </pic:blipFill>
+                  <pic:spPr>
+                    <a:xfrm>
+                      <a:off x="0" y="0"/>
+                      <a:ext cx="2423761" cy="849201"/>
+                    </a:xfrm>
+                    <a:prstGeom prst="rect">
+                      <a:avLst/>
+                    </a:prstGeom>
+                  </pic:spPr>
+                </pic:pic>
+              </a:graphicData>
+            </a:graphic>
+          </wp:inline>
+        </w:drawing>
+      </w:r>
+    </w:p>
+    <w:p>
+      <w:pPr>
+        <w:textAlignment w:val="baseline"/>
+        <w:rPr>
+          <w:rFonts w:ascii="Calibri" w:hAnsi="Calibri" w:cs="Calibri"/>
+          <w:color w:val="222222"/>
+          <w:sz w:val="20"/>
+          <w:szCs w:val="20"/>
+          <w:shd w:val="clear" w:color="auto" w:fill="FFFFFF"/>
+        </w:rPr>
+      </w:pPr>
+    </w:p>
+    <w:p>
+      <w:pPr>
+        <w:textAlignment w:val="baseline"/>
+        <w:rPr>
+          <w:rFonts w:ascii="Calibri" w:hAnsi="Calibri" w:cs="Calibri"/>
+          <w:color w:val="222222"/>
+          <w:sz w:val="20"/>
+          <w:szCs w:val="20"/>
+          <w:shd w:val="clear" w:color="auto" w:fill="FFFFFF"/>
+        </w:rPr>
+      </w:pPr>
+      <w:r>
+        <w:rPr>
+          <w:rFonts w:ascii="Calibri" w:hAnsi="Calibri" w:cs="Calibri"/>
+          <w:color w:val="222222"/>
+          <w:sz w:val="20"/>
+          <w:szCs w:val="20"/>
+          <w:shd w:val="clear" w:color="auto" w:fill="FFFFFF"/>
+        </w:rPr>
+        <w:t>If you don’t include the base (n==1), as follows:</w:t>
+      </w:r>
+    </w:p>
+    <w:p>
+      <w:pPr>
+        <w:textAlignment w:val="baseline"/>
+        <w:rPr>
+          <w:rFonts w:ascii="Calibri" w:hAnsi="Calibri" w:cs="Calibri"/>
+          <w:color w:val="222222"/>
+          <w:sz w:val="20"/>
+          <w:szCs w:val="20"/>
+          <w:shd w:val="clear" w:color="auto" w:fill="FFFFFF"/>
+        </w:rPr>
+      </w:pPr>
+      <w:r>
+        <w:rPr>
+          <w:rFonts w:ascii="Calibri" w:hAnsi="Calibri" w:cs="Calibri"/>
+          <w:noProof/>
+          <w:color w:val="222222"/>
+          <w:sz w:val="20"/>
+          <w:szCs w:val="20"/>
+          <w:shd w:val="clear" w:color="auto" w:fill="FFFFFF"/>
+        </w:rPr>
+        <w:drawing>
+          <wp:inline distT="0" distB="0" distL="0" distR="0" wp14:anchorId="32390F48" wp14:editId="3A9FBC5A">
+            <wp:extent cx="2308860" cy="411954"/>
+            <wp:effectExtent l="0" t="0" r="2540" b="0"/>
+            <wp:docPr id="4" name="Picture 4"/>
+            <wp:cNvGraphicFramePr>
+              <a:graphicFrameLocks xmlns:a="http://schemas.openxmlformats.org/drawingml/2006/main" noChangeAspect="1"/>
+            </wp:cNvGraphicFramePr>
+            <a:graphic xmlns:a="http://schemas.openxmlformats.org/drawingml/2006/main">
+              <a:graphicData uri="http://schemas.openxmlformats.org/drawingml/2006/picture">
+                <pic:pic xmlns:pic="http://schemas.openxmlformats.org/drawingml/2006/picture">
+                  <pic:nvPicPr>
+                    <pic:cNvPr id="1" name=""/>
+                    <pic:cNvPicPr/>
+                  </pic:nvPicPr>
+                  <pic:blipFill>
+                    <a:blip r:embed="rId24"/>
+                    <a:stretch>
+                      <a:fillRect/>
+                    </a:stretch>
+                  </pic:blipFill>
+                  <pic:spPr>
+                    <a:xfrm>
+                      <a:off x="0" y="0"/>
+                      <a:ext cx="2412239" cy="430399"/>
+                    </a:xfrm>
+                    <a:prstGeom prst="rect">
+                      <a:avLst/>
+                    </a:prstGeom>
+                  </pic:spPr>
+                </pic:pic>
+              </a:graphicData>
+            </a:graphic>
+          </wp:inline>
+        </w:drawing>
+      </w:r>
+    </w:p>
+    <w:p>
+      <w:pPr>
+        <w:textAlignment w:val="baseline"/>
+        <w:rPr>
+          <w:rFonts w:ascii="Calibri" w:hAnsi="Calibri" w:cs="Calibri"/>
+          <w:color w:val="222222"/>
+          <w:sz w:val="20"/>
+          <w:szCs w:val="20"/>
+          <w:shd w:val="clear" w:color="auto" w:fill="FFFFFF"/>
+        </w:rPr>
+      </w:pPr>
+    </w:p>
+    <w:p>
+      <w:pPr>
+        <w:textAlignment w:val="baseline"/>
+        <w:rPr>
+          <w:rFonts w:ascii="Calibri" w:hAnsi="Calibri" w:cs="Calibri"/>
+          <w:color w:val="222222"/>
+          <w:sz w:val="20"/>
+          <w:szCs w:val="20"/>
+          <w:shd w:val="clear" w:color="auto" w:fill="FFFFFF"/>
+        </w:rPr>
+      </w:pPr>
+      <w:r>
+        <w:rPr>
+          <w:rFonts w:ascii="Calibri" w:hAnsi="Calibri" w:cs="Calibri"/>
+          <w:color w:val="222222"/>
+          <w:sz w:val="20"/>
+          <w:szCs w:val="20"/>
+          <w:shd w:val="clear" w:color="auto" w:fill="FFFFFF"/>
+        </w:rPr>
+        <w:t xml:space="preserve">You will get this error: </w:t>
+      </w:r>
+    </w:p>
+    <w:p>
+      <w:pPr>
+        <w:textAlignment w:val="baseline"/>
+        <w:rPr>
+          <w:rFonts w:ascii="Calibri" w:hAnsi="Calibri" w:cs="Calibri"/>
+          <w:color w:val="222222"/>
+          <w:sz w:val="20"/>
+          <w:szCs w:val="20"/>
+          <w:shd w:val="clear" w:color="auto" w:fill="FFFFFF"/>
+        </w:rPr>
+      </w:pPr>
+      <w:r>
+        <w:rPr>
+          <w:rFonts w:ascii="Calibri" w:hAnsi="Calibri" w:cs="Calibri"/>
+          <w:noProof/>
+          <w:color w:val="222222"/>
+          <w:sz w:val="20"/>
+          <w:szCs w:val="20"/>
+          <w:shd w:val="clear" w:color="auto" w:fill="FFFFFF"/>
+        </w:rPr>
+        <w:drawing>
+          <wp:inline distT="0" distB="0" distL="0" distR="0" wp14:anchorId="38DF4883" wp14:editId="328B2088">
+            <wp:extent cx="4046220" cy="187052"/>
+            <wp:effectExtent l="0" t="0" r="0" b="3810"/>
+            <wp:docPr id="5" name="Picture 5"/>
+            <wp:cNvGraphicFramePr>
+              <a:graphicFrameLocks xmlns:a="http://schemas.openxmlformats.org/drawingml/2006/main" noChangeAspect="1"/>
+            </wp:cNvGraphicFramePr>
+            <a:graphic xmlns:a="http://schemas.openxmlformats.org/drawingml/2006/main">
+              <a:graphicData uri="http://schemas.openxmlformats.org/drawingml/2006/picture">
+                <pic:pic xmlns:pic="http://schemas.openxmlformats.org/drawingml/2006/picture">
+                  <pic:nvPicPr>
+                    <pic:cNvPr id="1" name=""/>
+                    <pic:cNvPicPr/>
+                  </pic:nvPicPr>
+                  <pic:blipFill>
+                    <a:blip r:embed="rId25"/>
+                    <a:stretch>
+                      <a:fillRect/>
+                    </a:stretch>
+                  </pic:blipFill>
+                  <pic:spPr>
+                    <a:xfrm>
+                      <a:off x="0" y="0"/>
+                      <a:ext cx="4641720" cy="214581"/>
+                    </a:xfrm>
+                    <a:prstGeom prst="rect">
+                      <a:avLst/>
+                    </a:prstGeom>
+                  </pic:spPr>
+                </pic:pic>
+              </a:graphicData>
+            </a:graphic>
+          </wp:inline>
+        </w:drawing>
+      </w:r>
+    </w:p>
+    <w:p>
+      <w:pPr>
+        <w:textAlignment w:val="baseline"/>
+        <w:rPr>
+          <w:rFonts w:ascii="Calibri" w:hAnsi="Calibri" w:cs="Calibri"/>
+          <w:color w:val="222222"/>
+          <w:sz w:val="20"/>
+          <w:szCs w:val="20"/>
+          <w:shd w:val="clear" w:color="auto" w:fill="FFFFFF"/>
+        </w:rPr>
+      </w:pPr>
+    </w:p>
+    <w:p>
+      <w:pPr>
+        <w:ind w:left="360"/>
         <w:rPr>
           <w:rStyle w:val="Hyperlink"/>
           <w:rFonts w:ascii="Calibri" w:hAnsi="Calibri" w:cs="Calibri"/>

</xml_diff>

<commit_message>
Added a test word
</commit_message>
<xml_diff>
--- a/Dataset_analysis.docx
+++ b/Dataset_analysis.docx
@@ -11,6 +11,7 @@
           <w:color w:val="333333"/>
         </w:rPr>
       </w:pPr>
+      <w:bookmarkStart w:id="0" w:name="_GoBack"/>
       <w:r>
         <w:rPr>
           <w:rFonts w:ascii="Georgia" w:hAnsi="Georgia"/>
@@ -80,6 +81,26 @@
           <w:szCs w:val="20"/>
           <w:shd w:val="clear" w:color="auto" w:fill="FFFFFF"/>
         </w:rPr>
+        <w:t>Testq</w:t>
+      </w:r>
+      <w:r>
+        <w:rPr>
+          <w:rFonts w:ascii="Calibri" w:hAnsi="Calibri" w:cs="Calibri"/>
+          <w:color w:val="222222"/>
+          <w:sz w:val="20"/>
+          <w:szCs w:val="20"/>
+          <w:shd w:val="clear" w:color="auto" w:fill="FFFFFF"/>
+        </w:rPr>
+        <w:br/>
+      </w:r>
+      <w:r>
+        <w:rPr>
+          <w:rFonts w:ascii="Calibri" w:hAnsi="Calibri" w:cs="Calibri"/>
+          <w:color w:val="222222"/>
+          <w:sz w:val="20"/>
+          <w:szCs w:val="20"/>
+          <w:shd w:val="clear" w:color="auto" w:fill="FFFFFF"/>
+        </w:rPr>
         <w:t>Relational databases like MySQL, PostgreSQL and SQLite3 represent and store data in tables and rows. They're based on a branch of algebraic set theory known as relational algebra. Meanwhile, non-relational databases like MongoDB represent data in collections of JSON documents. The Mongo import utility can import JSON, CSV and TSV file formats. Mongo query targets of data are technically represented as BSON (binary JASON).</w:t>
       </w:r>
     </w:p>
@@ -207,29 +228,7 @@
           <w:szCs w:val="20"/>
           <w:shd w:val="clear" w:color="auto" w:fill="FFFFFF"/>
         </w:rPr>
-        <w:t xml:space="preserve">SQL </w:t>
-      </w:r>
-      <w:proofErr w:type="spellStart"/>
-      <w:r>
-        <w:rPr>
-          <w:rFonts w:ascii="Calibri" w:hAnsi="Calibri" w:cs="Calibri"/>
-          <w:color w:val="222222"/>
-          <w:sz w:val="20"/>
-          <w:szCs w:val="20"/>
-          <w:shd w:val="clear" w:color="auto" w:fill="FFFFFF"/>
-        </w:rPr>
-        <w:t>Syntx</w:t>
-      </w:r>
-      <w:proofErr w:type="spellEnd"/>
-      <w:r>
-        <w:rPr>
-          <w:rFonts w:ascii="Calibri" w:hAnsi="Calibri" w:cs="Calibri"/>
-          <w:color w:val="222222"/>
-          <w:sz w:val="20"/>
-          <w:szCs w:val="20"/>
-          <w:shd w:val="clear" w:color="auto" w:fill="FFFFFF"/>
-        </w:rPr>
-        <w:t xml:space="preserve">: </w:t>
+        <w:t xml:space="preserve">SQL Syntx: </w:t>
       </w:r>
     </w:p>
     <w:p>
@@ -426,29 +425,7 @@
           <w:szCs w:val="20"/>
           <w:shd w:val="clear" w:color="auto" w:fill="FFFFFF"/>
         </w:rPr>
-        <w:t xml:space="preserve">. For example, the use of placebos, or random assignment to groups. </w:t>
-      </w:r>
-      <w:proofErr w:type="gramStart"/>
-      <w:r>
-        <w:rPr>
-          <w:rFonts w:ascii="Calibri" w:hAnsi="Calibri" w:cs="Calibri"/>
-          <w:color w:val="222222"/>
-          <w:sz w:val="20"/>
-          <w:szCs w:val="20"/>
-          <w:shd w:val="clear" w:color="auto" w:fill="FFFFFF"/>
-        </w:rPr>
-        <w:t>So</w:t>
-      </w:r>
-      <w:proofErr w:type="gramEnd"/>
-      <w:r>
-        <w:rPr>
-          <w:rFonts w:ascii="Calibri" w:hAnsi="Calibri" w:cs="Calibri"/>
-          <w:color w:val="222222"/>
-          <w:sz w:val="20"/>
-          <w:szCs w:val="20"/>
-          <w:shd w:val="clear" w:color="auto" w:fill="FFFFFF"/>
-        </w:rPr>
-        <w:t xml:space="preserve"> you really can’t say for sure whether lack of exercise leads to weight gain. One confounding variable is how much people eat. </w:t>
+        <w:t>. For example, the use of placebos, or random assignment to groups. So you really can’t say for sure whether lack of exercise leads to weight gain. One confounding variable is how much people eat. </w:t>
       </w:r>
     </w:p>
     <w:p>
@@ -610,6 +587,7 @@
           <w:szCs w:val="20"/>
           <w:shd w:val="clear" w:color="auto" w:fill="FFFFFF"/>
         </w:rPr>
+        <w:lastRenderedPageBreak/>
         <w:t>A small p-value (typically ≤ 0.05) indicates strong evidence against the null hypothesis, so you reject the null hypothesis.</w:t>
       </w:r>
     </w:p>
@@ -636,7 +614,6 @@
           <w:szCs w:val="20"/>
           <w:shd w:val="clear" w:color="auto" w:fill="FFFFFF"/>
         </w:rPr>
-        <w:lastRenderedPageBreak/>
         <w:t>A large p-value (&gt; 0.05) indicates weak evidence against the null hypothesis, so you fail to reject the null hypothesis.</w:t>
       </w:r>
     </w:p>
@@ -1748,47 +1725,7 @@
           <w:bCs/>
           <w:color w:val="333333"/>
         </w:rPr>
-        <w:t>*</w:t>
-      </w:r>
-      <w:proofErr w:type="spellStart"/>
-      <w:r>
-        <w:rPr>
-          <w:rFonts w:ascii="Georgia" w:hAnsi="Georgia"/>
-          <w:b/>
-          <w:bCs/>
-          <w:color w:val="333333"/>
-        </w:rPr>
-        <w:t>args</w:t>
-      </w:r>
-      <w:proofErr w:type="spellEnd"/>
-      <w:r>
-        <w:rPr>
-          <w:rFonts w:ascii="Georgia" w:hAnsi="Georgia"/>
-          <w:b/>
-          <w:bCs/>
-          <w:color w:val="333333"/>
-        </w:rPr>
-        <w:t xml:space="preserve"> and **</w:t>
-      </w:r>
-      <w:proofErr w:type="spellStart"/>
-      <w:r>
-        <w:rPr>
-          <w:rFonts w:ascii="Georgia" w:hAnsi="Georgia"/>
-          <w:b/>
-          <w:bCs/>
-          <w:color w:val="333333"/>
-        </w:rPr>
-        <w:t>kwargs</w:t>
-      </w:r>
-      <w:proofErr w:type="spellEnd"/>
-      <w:r>
-        <w:rPr>
-          <w:rFonts w:ascii="Georgia" w:hAnsi="Georgia"/>
-          <w:b/>
-          <w:bCs/>
-          <w:color w:val="333333"/>
-        </w:rPr>
-        <w:t>:</w:t>
+        <w:t>*args and **kwargs:</w:t>
       </w:r>
     </w:p>
     <w:p>
@@ -1840,7 +1777,6 @@
           <w:shd w:val="clear" w:color="auto" w:fill="FFFFFF"/>
         </w:rPr>
       </w:pPr>
-      <w:proofErr w:type="spellStart"/>
       <w:r>
         <w:rPr>
           <w:rFonts w:ascii="Georgia" w:hAnsi="Georgia"/>
@@ -1850,7 +1786,6 @@
         </w:rPr>
         <w:t>Itertools</w:t>
       </w:r>
-      <w:proofErr w:type="spellEnd"/>
       <w:r>
         <w:rPr>
           <w:rFonts w:ascii="Georgia" w:hAnsi="Georgia"/>
@@ -1942,8 +1877,6 @@
           <w:color w:val="333333"/>
         </w:rPr>
       </w:pPr>
-      <w:bookmarkStart w:id="0" w:name="_GoBack"/>
-      <w:bookmarkEnd w:id="0"/>
     </w:p>
     <w:p>
       <w:pPr>
@@ -2343,6 +2276,7 @@
         </w:rPr>
       </w:pPr>
     </w:p>
+    <w:bookmarkEnd w:id="0"/>
     <w:p>
       <w:pPr>
         <w:rPr>

</xml_diff>